<commit_message>
Visualizations added for basic and intermediate (yet to be tested), advance will be completed by tomorrow
</commit_message>
<xml_diff>
--- a/Others/Ideas.docx
+++ b/Others/Ideas.docx
@@ -337,31 +337,7 @@
           <w:lang w:eastAsia="zh-CN"/>
           <w14:ligatures w14:val="none"/>
         </w:rPr>
-        <w:t xml:space="preserve">: </w:t>
-      </w:r>
-      <w:proofErr w:type="spellStart"/>
-      <w:r>
-        <w:rPr>
-          <w:rFonts w:eastAsia="Times New Roman" w:cstheme="minorHAnsi"/>
-          <w:kern w:val="0"/>
-          <w:sz w:val="24"/>
-          <w:szCs w:val="24"/>
-          <w:lang w:eastAsia="zh-CN"/>
-          <w14:ligatures w14:val="none"/>
-        </w:rPr>
-        <w:t>Treemap</w:t>
-      </w:r>
-      <w:proofErr w:type="spellEnd"/>
-      <w:r>
-        <w:rPr>
-          <w:rFonts w:eastAsia="Times New Roman" w:cstheme="minorHAnsi"/>
-          <w:kern w:val="0"/>
-          <w:sz w:val="24"/>
-          <w:szCs w:val="24"/>
-          <w:lang w:eastAsia="zh-CN"/>
-          <w14:ligatures w14:val="none"/>
-        </w:rPr>
-        <w:t xml:space="preserve"> (tile area size represents movie count)</w:t>
+        <w:t>: Treemap (tile area size represents movie count)</w:t>
       </w:r>
     </w:p>
     <w:p>
@@ -590,7 +566,6 @@
         </w:rPr>
         <w:t xml:space="preserve">: </w:t>
       </w:r>
-      <w:proofErr w:type="spellStart"/>
       <w:r>
         <w:rPr>
           <w:rFonts w:eastAsia="Times New Roman" w:cstheme="minorHAnsi"/>
@@ -602,7 +577,6 @@
         </w:rPr>
         <w:t>genres_list</w:t>
       </w:r>
-      <w:proofErr w:type="spellEnd"/>
       <w:r>
         <w:rPr>
           <w:rFonts w:eastAsia="Times New Roman" w:cstheme="minorHAnsi"/>
@@ -778,7 +752,6 @@
         </w:rPr>
         <w:t xml:space="preserve">: </w:t>
       </w:r>
-      <w:proofErr w:type="spellStart"/>
       <w:r>
         <w:rPr>
           <w:rFonts w:eastAsia="Times New Roman" w:cstheme="minorHAnsi"/>
@@ -790,7 +763,6 @@
         </w:rPr>
         <w:t>release_year</w:t>
       </w:r>
-      <w:proofErr w:type="spellEnd"/>
       <w:r>
         <w:rPr>
           <w:rFonts w:eastAsia="Times New Roman" w:cstheme="minorHAnsi"/>
@@ -882,31 +854,7 @@
           <w:lang w:eastAsia="zh-CN"/>
           <w14:ligatures w14:val="none"/>
         </w:rPr>
-        <w:t xml:space="preserve">: Compare the number of </w:t>
-      </w:r>
-      <w:proofErr w:type="gramStart"/>
-      <w:r>
-        <w:rPr>
-          <w:rFonts w:eastAsia="Times New Roman" w:cstheme="minorHAnsi"/>
-          <w:kern w:val="0"/>
-          <w:sz w:val="24"/>
-          <w:szCs w:val="24"/>
-          <w:lang w:eastAsia="zh-CN"/>
-          <w14:ligatures w14:val="none"/>
-        </w:rPr>
-        <w:t>adult</w:t>
-      </w:r>
-      <w:proofErr w:type="gramEnd"/>
-      <w:r>
-        <w:rPr>
-          <w:rFonts w:eastAsia="Times New Roman" w:cstheme="minorHAnsi"/>
-          <w:kern w:val="0"/>
-          <w:sz w:val="24"/>
-          <w:szCs w:val="24"/>
-          <w:lang w:eastAsia="zh-CN"/>
-          <w14:ligatures w14:val="none"/>
-        </w:rPr>
-        <w:t xml:space="preserve"> vs. non-adult movies to understand the distribution of adult content.</w:t>
+        <w:t>: Compare the number of adult vs. non-adult movies to understand the distribution of adult content.</w:t>
       </w:r>
     </w:p>
     <w:p>
@@ -1538,7 +1486,6 @@
         </w:rPr>
         <w:t xml:space="preserve">: </w:t>
       </w:r>
-      <w:proofErr w:type="spellStart"/>
       <w:r>
         <w:rPr>
           <w:rFonts w:eastAsia="Times New Roman" w:cstheme="minorHAnsi"/>
@@ -1548,9 +1495,8 @@
           <w:lang w:eastAsia="zh-CN"/>
           <w14:ligatures w14:val="none"/>
         </w:rPr>
-        <w:t>genres_list</w:t>
-      </w:r>
-      <w:proofErr w:type="spellEnd"/>
+        <w:t>genre</w:t>
+      </w:r>
       <w:r>
         <w:rPr>
           <w:rFonts w:eastAsia="Times New Roman" w:cstheme="minorHAnsi"/>
@@ -1562,7 +1508,6 @@
         </w:rPr>
         <w:t xml:space="preserve">, </w:t>
       </w:r>
-      <w:proofErr w:type="spellStart"/>
       <w:r>
         <w:rPr>
           <w:rFonts w:eastAsia="Times New Roman" w:cstheme="minorHAnsi"/>
@@ -1574,7 +1519,6 @@
         </w:rPr>
         <w:t>release_year</w:t>
       </w:r>
-      <w:proofErr w:type="spellEnd"/>
       <w:r>
         <w:rPr>
           <w:rFonts w:eastAsia="Times New Roman" w:cstheme="minorHAnsi"/>
@@ -1761,7 +1705,6 @@
         </w:rPr>
         <w:t xml:space="preserve">, </w:t>
       </w:r>
-      <w:proofErr w:type="spellStart"/>
       <w:r>
         <w:rPr>
           <w:rFonts w:eastAsia="Times New Roman" w:cstheme="minorHAnsi"/>
@@ -1773,7 +1716,6 @@
         </w:rPr>
         <w:t>release_year</w:t>
       </w:r>
-      <w:proofErr w:type="spellEnd"/>
       <w:r>
         <w:rPr>
           <w:rFonts w:eastAsia="Times New Roman" w:cstheme="minorHAnsi"/>
@@ -1813,7 +1755,20 @@
           <w:lang w:eastAsia="zh-CN"/>
           <w14:ligatures w14:val="none"/>
         </w:rPr>
-        <w:t>Frequent Actors/Actresses Across Genres</w:t>
+        <w:t xml:space="preserve">Most starred </w:t>
+      </w:r>
+      <w:r>
+        <w:rPr>
+          <w:rFonts w:eastAsia="Times New Roman" w:cstheme="minorHAnsi"/>
+          <w:b/>
+          <w:bCs/>
+          <w:kern w:val="0"/>
+          <w:sz w:val="24"/>
+          <w:szCs w:val="24"/>
+          <w:lang w:eastAsia="zh-CN"/>
+          <w14:ligatures w14:val="none"/>
+        </w:rPr>
+        <w:t>Actors/Actresses Across Genres</w:t>
       </w:r>
     </w:p>
     <w:p>
@@ -1854,7 +1809,29 @@
           <w:lang w:eastAsia="zh-CN"/>
           <w14:ligatures w14:val="none"/>
         </w:rPr>
-        <w:t>: Identify actors’ appearance frequencies across different genres to see which genres certain actors are associated with.</w:t>
+        <w:t>: Identify</w:t>
+      </w:r>
+      <w:r>
+        <w:rPr>
+          <w:rFonts w:eastAsia="Times New Roman" w:cstheme="minorHAnsi"/>
+          <w:kern w:val="0"/>
+          <w:sz w:val="24"/>
+          <w:szCs w:val="24"/>
+          <w:lang w:eastAsia="zh-CN"/>
+          <w14:ligatures w14:val="none"/>
+        </w:rPr>
+        <w:t xml:space="preserve"> popular</w:t>
+      </w:r>
+      <w:r>
+        <w:rPr>
+          <w:rFonts w:eastAsia="Times New Roman" w:cstheme="minorHAnsi"/>
+          <w:kern w:val="0"/>
+          <w:sz w:val="24"/>
+          <w:szCs w:val="24"/>
+          <w:lang w:eastAsia="zh-CN"/>
+          <w14:ligatures w14:val="none"/>
+        </w:rPr>
+        <w:t xml:space="preserve"> actors’ appearance frequencies across different genres to see which genres certain actors are associated with.</w:t>
       </w:r>
     </w:p>
     <w:p>
@@ -1895,31 +1872,7 @@
           <w:lang w:eastAsia="zh-CN"/>
           <w14:ligatures w14:val="none"/>
         </w:rPr>
-        <w:t xml:space="preserve">: Heatmap (actors on one axis, genres on the other, </w:t>
-      </w:r>
-      <w:proofErr w:type="spellStart"/>
-      <w:r>
-        <w:rPr>
-          <w:rFonts w:eastAsia="Times New Roman" w:cstheme="minorHAnsi"/>
-          <w:kern w:val="0"/>
-          <w:sz w:val="24"/>
-          <w:szCs w:val="24"/>
-          <w:lang w:eastAsia="zh-CN"/>
-          <w14:ligatures w14:val="none"/>
-        </w:rPr>
-        <w:t>colors</w:t>
-      </w:r>
-      <w:proofErr w:type="spellEnd"/>
-      <w:r>
-        <w:rPr>
-          <w:rFonts w:eastAsia="Times New Roman" w:cstheme="minorHAnsi"/>
-          <w:kern w:val="0"/>
-          <w:sz w:val="24"/>
-          <w:szCs w:val="24"/>
-          <w:lang w:eastAsia="zh-CN"/>
-          <w14:ligatures w14:val="none"/>
-        </w:rPr>
-        <w:t xml:space="preserve"> representing frequency)</w:t>
+        <w:t>: Heatmap (actors on one axis, genres on the other, colors representing frequency)</w:t>
       </w:r>
     </w:p>
     <w:p>
@@ -1984,7 +1937,6 @@
         </w:rPr>
         <w:t xml:space="preserve">, </w:t>
       </w:r>
-      <w:proofErr w:type="spellStart"/>
       <w:r>
         <w:rPr>
           <w:rFonts w:eastAsia="Times New Roman" w:cstheme="minorHAnsi"/>
@@ -1996,7 +1948,6 @@
         </w:rPr>
         <w:t>genres_list</w:t>
       </w:r>
-      <w:proofErr w:type="spellEnd"/>
       <w:r>
         <w:rPr>
           <w:rFonts w:eastAsia="Times New Roman" w:cstheme="minorHAnsi"/>
@@ -2183,7 +2134,6 @@
         </w:rPr>
         <w:t xml:space="preserve">, </w:t>
       </w:r>
-      <w:proofErr w:type="spellStart"/>
       <w:r>
         <w:rPr>
           <w:rFonts w:eastAsia="Times New Roman" w:cstheme="minorHAnsi"/>
@@ -2195,7 +2145,6 @@
         </w:rPr>
         <w:t>overview_sentiment</w:t>
       </w:r>
-      <w:proofErr w:type="spellEnd"/>
       <w:r>
         <w:rPr>
           <w:rFonts w:eastAsia="Times New Roman" w:cstheme="minorHAnsi"/>
@@ -2207,7 +2156,6 @@
         </w:rPr>
         <w:t xml:space="preserve">, </w:t>
       </w:r>
-      <w:proofErr w:type="spellStart"/>
       <w:r>
         <w:rPr>
           <w:rFonts w:eastAsia="Times New Roman" w:cstheme="minorHAnsi"/>
@@ -2219,7 +2167,6 @@
         </w:rPr>
         <w:t>genres_list</w:t>
       </w:r>
-      <w:proofErr w:type="spellEnd"/>
       <w:r>
         <w:rPr>
           <w:rFonts w:eastAsia="Times New Roman" w:cstheme="minorHAnsi"/>
@@ -2234,241 +2181,194 @@
     </w:p>
     <w:p>
       <w:pPr>
+        <w:pStyle w:val="ListParagraph"/>
         <w:numPr>
           <w:ilvl w:val="0"/>
           <w:numId w:val="17"/>
         </w:numPr>
+      </w:pPr>
+      <w:r>
+        <w:rPr>
+          <w:rStyle w:val="Strong"/>
+        </w:rPr>
+        <w:t>Popular Cast Members for Top Directors</w:t>
+      </w:r>
+    </w:p>
+    <w:p>
+      <w:pPr>
+        <w:numPr>
+          <w:ilvl w:val="0"/>
+          <w:numId w:val="26"/>
+        </w:numPr>
         <w:spacing w:before="100" w:beforeAutospacing="1" w:after="100" w:afterAutospacing="1" w:line="240" w:lineRule="auto"/>
-        <w:rPr>
-          <w:rFonts w:eastAsia="Times New Roman" w:cstheme="minorHAnsi"/>
-          <w:kern w:val="0"/>
-          <w:sz w:val="24"/>
-          <w:szCs w:val="24"/>
-          <w:lang w:eastAsia="zh-CN"/>
-          <w14:ligatures w14:val="none"/>
-        </w:rPr>
-      </w:pPr>
-      <w:r>
-        <w:rPr>
-          <w:rFonts w:eastAsia="Times New Roman" w:cstheme="minorHAnsi"/>
-          <w:b/>
-          <w:bCs/>
-          <w:kern w:val="0"/>
-          <w:sz w:val="24"/>
-          <w:szCs w:val="24"/>
-          <w:lang w:eastAsia="zh-CN"/>
-          <w14:ligatures w14:val="none"/>
-        </w:rPr>
-        <w:t>Sentiment vs. Vote Average by Release Year</w:t>
-      </w:r>
-    </w:p>
-    <w:p>
-      <w:pPr>
-        <w:numPr>
-          <w:ilvl w:val="1"/>
+      </w:pPr>
+      <w:r>
+        <w:rPr>
+          <w:rStyle w:val="Strong"/>
+        </w:rPr>
+        <w:t>Purpose</w:t>
+      </w:r>
+      <w:r>
+        <w:t>: Discover which actors frequently appear in the movies of top directors.</w:t>
+      </w:r>
+    </w:p>
+    <w:p>
+      <w:pPr>
+        <w:numPr>
+          <w:ilvl w:val="0"/>
+          <w:numId w:val="26"/>
+        </w:numPr>
+        <w:spacing w:before="100" w:beforeAutospacing="1" w:after="100" w:afterAutospacing="1" w:line="240" w:lineRule="auto"/>
+      </w:pPr>
+      <w:r>
+        <w:rPr>
+          <w:rStyle w:val="Strong"/>
+        </w:rPr>
+        <w:t>Chart Type</w:t>
+      </w:r>
+      <w:r>
+        <w:t xml:space="preserve">: Network Graph </w:t>
+      </w:r>
+    </w:p>
+    <w:p>
+      <w:pPr>
+        <w:numPr>
+          <w:ilvl w:val="0"/>
+          <w:numId w:val="26"/>
+        </w:numPr>
+        <w:spacing w:before="100" w:beforeAutospacing="1" w:after="100" w:afterAutospacing="1" w:line="240" w:lineRule="auto"/>
+        <w:rPr>
+          <w:rStyle w:val="HTMLCode"/>
+          <w:rFonts w:asciiTheme="minorHAnsi" w:eastAsiaTheme="minorEastAsia" w:hAnsiTheme="minorHAnsi" w:cstheme="minorBidi"/>
+          <w:sz w:val="22"/>
+          <w:szCs w:val="22"/>
+        </w:rPr>
+      </w:pPr>
+      <w:r>
+        <w:rPr>
+          <w:rStyle w:val="Strong"/>
+        </w:rPr>
+        <w:t>Features Used</w:t>
+      </w:r>
+      <w:r>
+        <w:t xml:space="preserve">: </w:t>
+      </w:r>
+      <w:r>
+        <w:rPr>
+          <w:rStyle w:val="HTMLCode"/>
+          <w:rFonts w:eastAsiaTheme="majorEastAsia"/>
+        </w:rPr>
+        <w:t>actor</w:t>
+      </w:r>
+      <w:r>
+        <w:t xml:space="preserve">, </w:t>
+      </w:r>
+      <w:r>
+        <w:rPr>
+          <w:rStyle w:val="HTMLCode"/>
+          <w:rFonts w:eastAsiaTheme="majorEastAsia"/>
+        </w:rPr>
+        <w:t>director</w:t>
+      </w:r>
+    </w:p>
+    <w:p>
+      <w:pPr>
+        <w:pStyle w:val="ListParagraph"/>
+        <w:numPr>
+          <w:ilvl w:val="0"/>
           <w:numId w:val="17"/>
         </w:numPr>
         <w:spacing w:before="100" w:beforeAutospacing="1" w:after="100" w:afterAutospacing="1" w:line="240" w:lineRule="auto"/>
         <w:rPr>
-          <w:rFonts w:eastAsia="Times New Roman" w:cstheme="minorHAnsi"/>
-          <w:kern w:val="0"/>
-          <w:sz w:val="24"/>
-          <w:szCs w:val="24"/>
-          <w:lang w:eastAsia="zh-CN"/>
-          <w14:ligatures w14:val="none"/>
-        </w:rPr>
-      </w:pPr>
-      <w:r>
-        <w:rPr>
-          <w:rFonts w:eastAsia="Times New Roman" w:cstheme="minorHAnsi"/>
-          <w:b/>
-          <w:bCs/>
-          <w:kern w:val="0"/>
-          <w:sz w:val="24"/>
-          <w:szCs w:val="24"/>
-          <w:lang w:eastAsia="zh-CN"/>
-          <w14:ligatures w14:val="none"/>
+          <w:b/>
+          <w:bCs/>
+        </w:rPr>
+      </w:pPr>
+      <w:r>
+        <w:rPr>
+          <w:b/>
+          <w:bCs/>
+        </w:rPr>
+        <w:t>Financial Success of Genres by Director</w:t>
+      </w:r>
+    </w:p>
+    <w:p>
+      <w:pPr>
+        <w:numPr>
+          <w:ilvl w:val="0"/>
+          <w:numId w:val="27"/>
+        </w:numPr>
+        <w:spacing w:before="100" w:beforeAutospacing="1" w:after="100" w:afterAutospacing="1" w:line="240" w:lineRule="auto"/>
+      </w:pPr>
+      <w:r>
+        <w:rPr>
+          <w:b/>
+          <w:bCs/>
         </w:rPr>
         <w:t>Purpose</w:t>
       </w:r>
       <w:r>
-        <w:rPr>
-          <w:rFonts w:eastAsia="Times New Roman" w:cstheme="minorHAnsi"/>
-          <w:kern w:val="0"/>
-          <w:sz w:val="24"/>
-          <w:szCs w:val="24"/>
-          <w:lang w:eastAsia="zh-CN"/>
-          <w14:ligatures w14:val="none"/>
-        </w:rPr>
-        <w:t xml:space="preserve">: </w:t>
-      </w:r>
-      <w:proofErr w:type="spellStart"/>
-      <w:r>
-        <w:rPr>
-          <w:rFonts w:eastAsia="Times New Roman" w:cstheme="minorHAnsi"/>
-          <w:kern w:val="0"/>
-          <w:sz w:val="24"/>
-          <w:szCs w:val="24"/>
-          <w:lang w:eastAsia="zh-CN"/>
-          <w14:ligatures w14:val="none"/>
-        </w:rPr>
-        <w:t>Analyze</w:t>
-      </w:r>
-      <w:proofErr w:type="spellEnd"/>
-      <w:r>
-        <w:rPr>
-          <w:rFonts w:eastAsia="Times New Roman" w:cstheme="minorHAnsi"/>
-          <w:kern w:val="0"/>
-          <w:sz w:val="24"/>
-          <w:szCs w:val="24"/>
-          <w:lang w:eastAsia="zh-CN"/>
-          <w14:ligatures w14:val="none"/>
-        </w:rPr>
-        <w:t xml:space="preserve"> if older movies differ in sentiment and ratings compared to recent movies.</w:t>
-      </w:r>
-    </w:p>
-    <w:p>
-      <w:pPr>
-        <w:numPr>
-          <w:ilvl w:val="1"/>
-          <w:numId w:val="17"/>
+        <w:t xml:space="preserve">: Identify which directors are most successful in specific genres based on </w:t>
+      </w:r>
+      <w:r>
+        <w:rPr>
+          <w:b/>
+          <w:bCs/>
+        </w:rPr>
+        <w:t>box office performance</w:t>
+      </w:r>
+      <w:r>
+        <w:t xml:space="preserve"> or revenue indicators.</w:t>
+      </w:r>
+    </w:p>
+    <w:p>
+      <w:pPr>
+        <w:numPr>
+          <w:ilvl w:val="0"/>
+          <w:numId w:val="27"/>
         </w:numPr>
         <w:spacing w:before="100" w:beforeAutospacing="1" w:after="100" w:afterAutospacing="1" w:line="240" w:lineRule="auto"/>
-        <w:rPr>
-          <w:rFonts w:eastAsia="Times New Roman" w:cstheme="minorHAnsi"/>
-          <w:kern w:val="0"/>
-          <w:sz w:val="24"/>
-          <w:szCs w:val="24"/>
-          <w:lang w:eastAsia="zh-CN"/>
-          <w14:ligatures w14:val="none"/>
-        </w:rPr>
-      </w:pPr>
-      <w:r>
-        <w:rPr>
-          <w:rFonts w:eastAsia="Times New Roman" w:cstheme="minorHAnsi"/>
-          <w:b/>
-          <w:bCs/>
-          <w:kern w:val="0"/>
-          <w:sz w:val="24"/>
-          <w:szCs w:val="24"/>
-          <w:lang w:eastAsia="zh-CN"/>
-          <w14:ligatures w14:val="none"/>
+      </w:pPr>
+      <w:r>
+        <w:rPr>
+          <w:b/>
+          <w:bCs/>
         </w:rPr>
         <w:t>Chart Type</w:t>
       </w:r>
       <w:r>
-        <w:rPr>
-          <w:rFonts w:eastAsia="Times New Roman" w:cstheme="minorHAnsi"/>
-          <w:kern w:val="0"/>
-          <w:sz w:val="24"/>
-          <w:szCs w:val="24"/>
-          <w:lang w:eastAsia="zh-CN"/>
-          <w14:ligatures w14:val="none"/>
-        </w:rPr>
-        <w:t>: Bubble Chart (sentiment vs. vote average, bubble size representing release year)</w:t>
-      </w:r>
-    </w:p>
-    <w:p>
-      <w:pPr>
-        <w:numPr>
-          <w:ilvl w:val="1"/>
-          <w:numId w:val="17"/>
+        <w:t>: Grouped Bar Chart or Heatmap</w:t>
+      </w:r>
+    </w:p>
+    <w:p>
+      <w:pPr>
+        <w:numPr>
+          <w:ilvl w:val="0"/>
+          <w:numId w:val="27"/>
         </w:numPr>
         <w:spacing w:before="100" w:beforeAutospacing="1" w:after="100" w:afterAutospacing="1" w:line="240" w:lineRule="auto"/>
-        <w:rPr>
-          <w:rFonts w:eastAsia="Times New Roman" w:cstheme="minorHAnsi"/>
-          <w:kern w:val="0"/>
-          <w:sz w:val="24"/>
-          <w:szCs w:val="24"/>
-          <w:lang w:eastAsia="zh-CN"/>
-          <w14:ligatures w14:val="none"/>
-        </w:rPr>
-      </w:pPr>
-      <w:r>
-        <w:rPr>
-          <w:rFonts w:eastAsia="Times New Roman" w:cstheme="minorHAnsi"/>
-          <w:b/>
-          <w:bCs/>
-          <w:kern w:val="0"/>
-          <w:sz w:val="24"/>
-          <w:szCs w:val="24"/>
-          <w:lang w:eastAsia="zh-CN"/>
-          <w14:ligatures w14:val="none"/>
-        </w:rPr>
-        <w:t>Data</w:t>
-      </w:r>
-      <w:r>
-        <w:rPr>
-          <w:rFonts w:eastAsia="Times New Roman" w:cstheme="minorHAnsi"/>
-          <w:kern w:val="0"/>
-          <w:sz w:val="24"/>
-          <w:szCs w:val="24"/>
-          <w:lang w:eastAsia="zh-CN"/>
-          <w14:ligatures w14:val="none"/>
-        </w:rPr>
-        <w:t xml:space="preserve">: </w:t>
-      </w:r>
-      <w:proofErr w:type="spellStart"/>
-      <w:r>
-        <w:rPr>
-          <w:rFonts w:eastAsia="Times New Roman" w:cstheme="minorHAnsi"/>
-          <w:kern w:val="0"/>
-          <w:sz w:val="20"/>
-          <w:szCs w:val="20"/>
-          <w:lang w:eastAsia="zh-CN"/>
-          <w14:ligatures w14:val="none"/>
-        </w:rPr>
-        <w:t>overview_sentiment</w:t>
-      </w:r>
-      <w:proofErr w:type="spellEnd"/>
-      <w:r>
-        <w:rPr>
-          <w:rFonts w:eastAsia="Times New Roman" w:cstheme="minorHAnsi"/>
-          <w:kern w:val="0"/>
-          <w:sz w:val="24"/>
-          <w:szCs w:val="24"/>
-          <w:lang w:eastAsia="zh-CN"/>
-          <w14:ligatures w14:val="none"/>
-        </w:rPr>
-        <w:t xml:space="preserve">, </w:t>
-      </w:r>
-      <w:proofErr w:type="spellStart"/>
-      <w:r>
-        <w:rPr>
-          <w:rFonts w:eastAsia="Times New Roman" w:cstheme="minorHAnsi"/>
-          <w:kern w:val="0"/>
-          <w:sz w:val="20"/>
-          <w:szCs w:val="20"/>
-          <w:lang w:eastAsia="zh-CN"/>
-          <w14:ligatures w14:val="none"/>
-        </w:rPr>
-        <w:t>vote_average</w:t>
-      </w:r>
-      <w:proofErr w:type="spellEnd"/>
-      <w:r>
-        <w:rPr>
-          <w:rFonts w:eastAsia="Times New Roman" w:cstheme="minorHAnsi"/>
-          <w:kern w:val="0"/>
-          <w:sz w:val="24"/>
-          <w:szCs w:val="24"/>
-          <w:lang w:eastAsia="zh-CN"/>
-          <w14:ligatures w14:val="none"/>
-        </w:rPr>
-        <w:t xml:space="preserve">, </w:t>
-      </w:r>
-      <w:proofErr w:type="spellStart"/>
-      <w:r>
-        <w:rPr>
-          <w:rFonts w:eastAsia="Times New Roman" w:cstheme="minorHAnsi"/>
-          <w:kern w:val="0"/>
-          <w:sz w:val="20"/>
-          <w:szCs w:val="20"/>
-          <w:lang w:eastAsia="zh-CN"/>
-          <w14:ligatures w14:val="none"/>
-        </w:rPr>
-        <w:t>release_year</w:t>
-      </w:r>
-      <w:proofErr w:type="spellEnd"/>
+      </w:pPr>
+      <w:r>
+        <w:rPr>
+          <w:b/>
+          <w:bCs/>
+        </w:rPr>
+        <w:t>Features Used</w:t>
+      </w:r>
+      <w:r>
+        <w:t>: director, genres_list, popularity (proxy for financial success)</w:t>
+      </w:r>
+    </w:p>
+    <w:p>
+      <w:pPr>
+        <w:spacing w:before="100" w:beforeAutospacing="1" w:after="100" w:afterAutospacing="1" w:line="240" w:lineRule="auto"/>
+        <w:rPr>
+          <w:rStyle w:val="HTMLCode"/>
+          <w:rFonts w:asciiTheme="minorHAnsi" w:eastAsiaTheme="minorEastAsia" w:hAnsiTheme="minorHAnsi" w:cstheme="minorBidi"/>
+          <w:sz w:val="22"/>
+          <w:szCs w:val="22"/>
+        </w:rPr>
+      </w:pPr>
     </w:p>
     <w:p>
       <w:pPr>
@@ -2574,15 +2474,7 @@
         <w:t>Data</w:t>
       </w:r>
       <w:r>
-        <w:t xml:space="preserve">: </w:t>
-      </w:r>
-      <w:proofErr w:type="spellStart"/>
-      <w:r>
-        <w:t>production_countries</w:t>
-      </w:r>
-      <w:proofErr w:type="spellEnd"/>
-      <w:r>
-        <w:t xml:space="preserve"> (grouped by country and counted)</w:t>
+        <w:t>: production_countries (grouped by country and counted)</w:t>
       </w:r>
     </w:p>
     <w:p>
@@ -2656,23 +2548,7 @@
         <w:t>Data</w:t>
       </w:r>
       <w:r>
-        <w:t xml:space="preserve">: Real-time metrics such as popularity, </w:t>
-      </w:r>
-      <w:proofErr w:type="spellStart"/>
-      <w:r>
-        <w:t>vote_count</w:t>
-      </w:r>
-      <w:proofErr w:type="spellEnd"/>
-      <w:r>
-        <w:t xml:space="preserve">, </w:t>
-      </w:r>
-      <w:proofErr w:type="spellStart"/>
-      <w:r>
-        <w:t>social_media_mentions</w:t>
-      </w:r>
-      <w:proofErr w:type="spellEnd"/>
-      <w:r>
-        <w:t>, and other popularity indicators for selected movies</w:t>
+        <w:t>: Real-time metrics such as popularity, vote_count, social_media_mentions, and other popularity indicators for selected movies</w:t>
       </w:r>
     </w:p>
     <w:p/>
@@ -2772,39 +2648,7 @@
           <w:b/>
           <w:bCs/>
         </w:rPr>
-        <w:t xml:space="preserve">Frequency of movies acted by each </w:t>
-      </w:r>
-      <w:proofErr w:type="gramStart"/>
-      <w:r>
-        <w:rPr>
-          <w:b/>
-          <w:bCs/>
-        </w:rPr>
-        <w:t>actors</w:t>
-      </w:r>
-      <w:proofErr w:type="gramEnd"/>
-      <w:r>
-        <w:rPr>
-          <w:b/>
-          <w:bCs/>
-        </w:rPr>
-        <w:t xml:space="preserve"> (within </w:t>
-      </w:r>
-      <w:proofErr w:type="spellStart"/>
-      <w:r>
-        <w:rPr>
-          <w:b/>
-          <w:bCs/>
-        </w:rPr>
-        <w:t>cast_list</w:t>
-      </w:r>
-      <w:proofErr w:type="spellEnd"/>
-      <w:r>
-        <w:rPr>
-          <w:b/>
-          <w:bCs/>
-        </w:rPr>
-        <w:t>)</w:t>
+        <w:t>Frequency of movies acted by each actors (within cast_list)</w:t>
       </w:r>
     </w:p>
     <w:p>
@@ -2955,23 +2799,7 @@
         <w:t>Data</w:t>
       </w:r>
       <w:r>
-        <w:t xml:space="preserve">: </w:t>
-      </w:r>
-      <w:proofErr w:type="spellStart"/>
-      <w:r>
-        <w:t>vote_average</w:t>
-      </w:r>
-      <w:proofErr w:type="spellEnd"/>
-      <w:r>
-        <w:t xml:space="preserve">, </w:t>
-      </w:r>
-      <w:proofErr w:type="spellStart"/>
-      <w:r>
-        <w:t>vote_count</w:t>
-      </w:r>
-      <w:proofErr w:type="spellEnd"/>
-      <w:r>
-        <w:t xml:space="preserve"> (breakdown by rating levels)</w:t>
+        <w:t>: vote_average, vote_count (breakdown by rating levels)</w:t>
       </w:r>
     </w:p>
     <w:p>
@@ -3059,13 +2887,8 @@
         <w:t>Data</w:t>
       </w:r>
       <w:r>
-        <w:t xml:space="preserve">: </w:t>
-      </w:r>
-      <w:proofErr w:type="spellStart"/>
-      <w:r>
-        <w:t>all_combined_keywords</w:t>
-      </w:r>
-      <w:proofErr w:type="spellEnd"/>
+        <w:t>: all_combined_keywords</w:t>
+      </w:r>
     </w:p>
     <w:p>
       <w:pPr>
@@ -3166,21 +2989,8 @@
         <w:t>Data</w:t>
       </w:r>
       <w:r>
-        <w:t xml:space="preserve">: </w:t>
-      </w:r>
-      <w:proofErr w:type="spellStart"/>
-      <w:r>
-        <w:t>vote_average</w:t>
-      </w:r>
-      <w:proofErr w:type="spellEnd"/>
-      <w:r>
-        <w:t xml:space="preserve">, popularity, </w:t>
-      </w:r>
-      <w:proofErr w:type="spellStart"/>
-      <w:r>
-        <w:t>genres_list</w:t>
-      </w:r>
-      <w:proofErr w:type="spellEnd"/>
+        <w:t>: vote_average, popularity, genres_list</w:t>
+      </w:r>
     </w:p>
     <w:p>
       <w:pPr>
@@ -3215,6 +3025,155 @@
 <file path=word/numbering.xml><?xml version="1.0" encoding="utf-8"?>
 <w:numbering xmlns:wpc="http://schemas.microsoft.com/office/word/2010/wordprocessingCanvas" xmlns:cx="http://schemas.microsoft.com/office/drawing/2014/chartex" xmlns:cx1="http://schemas.microsoft.com/office/drawing/2015/9/8/chartex" xmlns:cx2="http://schemas.microsoft.com/office/drawing/2015/10/21/chartex" xmlns:cx3="http://schemas.microsoft.com/office/drawing/2016/5/9/chartex" xmlns:cx4="http://schemas.microsoft.com/office/drawing/2016/5/10/chartex" xmlns:cx5="http://schemas.microsoft.com/office/drawing/2016/5/11/chartex" xmlns:cx6="http://schemas.microsoft.com/office/drawing/2016/5/12/chartex" xmlns:cx7="http://schemas.microsoft.com/office/drawing/2016/5/13/chartex" xmlns:cx8="http://schemas.microsoft.com/office/drawing/2016/5/14/chartex" xmlns:mc="http://schemas.openxmlformats.org/markup-compatibility/2006" xmlns:aink="http://schemas.microsoft.com/office/drawing/2016/ink" xmlns:am3d="http://schemas.microsoft.com/office/drawing/2017/model3d" xmlns:o="urn:schemas-microsoft-com:office:office" xmlns:oel="http://schemas.microsoft.com/office/2019/extlst" xmlns:r="http://schemas.openxmlformats.org/officeDocument/2006/relationships" xmlns:m="http://schemas.openxmlformats.org/officeDocument/2006/math" xmlns:v="urn:schemas-microsoft-com:vml" xmlns:wp14="http://schemas.microsoft.com/office/word/2010/wordprocessingDrawing" xmlns:wp="http://schemas.openxmlformats.org/drawingml/2006/wordprocessingDrawing" xmlns:w10="urn:schemas-microsoft-com:office:word" xmlns:w="http://schemas.openxmlformats.org/wordprocessingml/2006/main" xmlns:w14="http://schemas.microsoft.com/office/word/2010/wordml" xmlns:w15="http://schemas.microsoft.com/office/word/2012/wordml" xmlns:w16cex="http://schemas.microsoft.com/office/word/2018/wordml/cex" xmlns:w16cid="http://schemas.microsoft.com/office/word/2016/wordml/cid" xmlns:w16="http://schemas.microsoft.com/office/word/2018/wordml" xmlns:w16du="http://schemas.microsoft.com/office/word/2023/wordml/word16du" xmlns:w16sdtdh="http://schemas.microsoft.com/office/word/2020/wordml/sdtdatahash" xmlns:w16se="http://schemas.microsoft.com/office/word/2015/wordml/symex" xmlns:wpg="http://schemas.microsoft.com/office/word/2010/wordprocessingGroup" xmlns:wpi="http://schemas.microsoft.com/office/word/2010/wordprocessingInk" xmlns:wne="http://schemas.microsoft.com/office/word/2006/wordml" xmlns:wps="http://schemas.microsoft.com/office/word/2010/wordprocessingShape" mc:Ignorable="w14 w15 w16se w16cid w16 w16cex w16sdtdh w16du wp14">
   <w:abstractNum w:abstractNumId="0" w15:restartNumberingAfterBreak="0">
+    <w:nsid w:val="02A17D75"/>
+    <w:multiLevelType w:val="multilevel"/>
+    <w:tmpl w:val="8E18CF5A"/>
+    <w:lvl w:ilvl="0">
+      <w:start w:val="1"/>
+      <w:numFmt w:val="bullet"/>
+      <w:lvlText w:val=""/>
+      <w:lvlJc w:val="left"/>
+      <w:pPr>
+        <w:tabs>
+          <w:tab w:val="num" w:pos="1440"/>
+        </w:tabs>
+        <w:ind w:left="1440" w:hanging="360"/>
+      </w:pPr>
+      <w:rPr>
+        <w:rFonts w:ascii="Symbol" w:hAnsi="Symbol" w:hint="default"/>
+        <w:sz w:val="20"/>
+      </w:rPr>
+    </w:lvl>
+    <w:lvl w:ilvl="1" w:tentative="1">
+      <w:start w:val="1"/>
+      <w:numFmt w:val="bullet"/>
+      <w:lvlText w:val="o"/>
+      <w:lvlJc w:val="left"/>
+      <w:pPr>
+        <w:tabs>
+          <w:tab w:val="num" w:pos="2160"/>
+        </w:tabs>
+        <w:ind w:left="2160" w:hanging="360"/>
+      </w:pPr>
+      <w:rPr>
+        <w:rFonts w:ascii="Courier New" w:hAnsi="Courier New" w:hint="default"/>
+        <w:sz w:val="20"/>
+      </w:rPr>
+    </w:lvl>
+    <w:lvl w:ilvl="2" w:tentative="1">
+      <w:start w:val="1"/>
+      <w:numFmt w:val="bullet"/>
+      <w:lvlText w:val=""/>
+      <w:lvlJc w:val="left"/>
+      <w:pPr>
+        <w:tabs>
+          <w:tab w:val="num" w:pos="2880"/>
+        </w:tabs>
+        <w:ind w:left="2880" w:hanging="360"/>
+      </w:pPr>
+      <w:rPr>
+        <w:rFonts w:ascii="Wingdings" w:hAnsi="Wingdings" w:hint="default"/>
+        <w:sz w:val="20"/>
+      </w:rPr>
+    </w:lvl>
+    <w:lvl w:ilvl="3" w:tentative="1">
+      <w:start w:val="1"/>
+      <w:numFmt w:val="bullet"/>
+      <w:lvlText w:val=""/>
+      <w:lvlJc w:val="left"/>
+      <w:pPr>
+        <w:tabs>
+          <w:tab w:val="num" w:pos="3600"/>
+        </w:tabs>
+        <w:ind w:left="3600" w:hanging="360"/>
+      </w:pPr>
+      <w:rPr>
+        <w:rFonts w:ascii="Wingdings" w:hAnsi="Wingdings" w:hint="default"/>
+        <w:sz w:val="20"/>
+      </w:rPr>
+    </w:lvl>
+    <w:lvl w:ilvl="4" w:tentative="1">
+      <w:start w:val="1"/>
+      <w:numFmt w:val="bullet"/>
+      <w:lvlText w:val=""/>
+      <w:lvlJc w:val="left"/>
+      <w:pPr>
+        <w:tabs>
+          <w:tab w:val="num" w:pos="4320"/>
+        </w:tabs>
+        <w:ind w:left="4320" w:hanging="360"/>
+      </w:pPr>
+      <w:rPr>
+        <w:rFonts w:ascii="Wingdings" w:hAnsi="Wingdings" w:hint="default"/>
+        <w:sz w:val="20"/>
+      </w:rPr>
+    </w:lvl>
+    <w:lvl w:ilvl="5" w:tentative="1">
+      <w:start w:val="1"/>
+      <w:numFmt w:val="bullet"/>
+      <w:lvlText w:val=""/>
+      <w:lvlJc w:val="left"/>
+      <w:pPr>
+        <w:tabs>
+          <w:tab w:val="num" w:pos="5040"/>
+        </w:tabs>
+        <w:ind w:left="5040" w:hanging="360"/>
+      </w:pPr>
+      <w:rPr>
+        <w:rFonts w:ascii="Wingdings" w:hAnsi="Wingdings" w:hint="default"/>
+        <w:sz w:val="20"/>
+      </w:rPr>
+    </w:lvl>
+    <w:lvl w:ilvl="6" w:tentative="1">
+      <w:start w:val="1"/>
+      <w:numFmt w:val="bullet"/>
+      <w:lvlText w:val=""/>
+      <w:lvlJc w:val="left"/>
+      <w:pPr>
+        <w:tabs>
+          <w:tab w:val="num" w:pos="5760"/>
+        </w:tabs>
+        <w:ind w:left="5760" w:hanging="360"/>
+      </w:pPr>
+      <w:rPr>
+        <w:rFonts w:ascii="Wingdings" w:hAnsi="Wingdings" w:hint="default"/>
+        <w:sz w:val="20"/>
+      </w:rPr>
+    </w:lvl>
+    <w:lvl w:ilvl="7" w:tentative="1">
+      <w:start w:val="1"/>
+      <w:numFmt w:val="bullet"/>
+      <w:lvlText w:val=""/>
+      <w:lvlJc w:val="left"/>
+      <w:pPr>
+        <w:tabs>
+          <w:tab w:val="num" w:pos="6480"/>
+        </w:tabs>
+        <w:ind w:left="6480" w:hanging="360"/>
+      </w:pPr>
+      <w:rPr>
+        <w:rFonts w:ascii="Wingdings" w:hAnsi="Wingdings" w:hint="default"/>
+        <w:sz w:val="20"/>
+      </w:rPr>
+    </w:lvl>
+    <w:lvl w:ilvl="8" w:tentative="1">
+      <w:start w:val="1"/>
+      <w:numFmt w:val="bullet"/>
+      <w:lvlText w:val=""/>
+      <w:lvlJc w:val="left"/>
+      <w:pPr>
+        <w:tabs>
+          <w:tab w:val="num" w:pos="7200"/>
+        </w:tabs>
+        <w:ind w:left="7200" w:hanging="360"/>
+      </w:pPr>
+      <w:rPr>
+        <w:rFonts w:ascii="Wingdings" w:hAnsi="Wingdings" w:hint="default"/>
+        <w:sz w:val="20"/>
+      </w:rPr>
+    </w:lvl>
+  </w:abstractNum>
+  <w:abstractNum w:abstractNumId="1" w15:restartNumberingAfterBreak="0">
     <w:nsid w:val="0A1F7605"/>
     <w:multiLevelType w:val="multilevel"/>
     <w:tmpl w:val="C2360D3A"/>
@@ -3331,7 +3290,7 @@
       </w:pPr>
     </w:lvl>
   </w:abstractNum>
-  <w:abstractNum w:abstractNumId="1" w15:restartNumberingAfterBreak="0">
+  <w:abstractNum w:abstractNumId="2" w15:restartNumberingAfterBreak="0">
     <w:nsid w:val="0B61281B"/>
     <w:multiLevelType w:val="multilevel"/>
     <w:tmpl w:val="AE84B218"/>
@@ -3480,7 +3439,7 @@
       </w:rPr>
     </w:lvl>
   </w:abstractNum>
-  <w:abstractNum w:abstractNumId="2" w15:restartNumberingAfterBreak="0">
+  <w:abstractNum w:abstractNumId="3" w15:restartNumberingAfterBreak="0">
     <w:nsid w:val="0C4E502A"/>
     <w:multiLevelType w:val="hybridMultilevel"/>
     <w:tmpl w:val="3E8C021E"/>
@@ -3593,7 +3552,7 @@
       </w:rPr>
     </w:lvl>
   </w:abstractNum>
-  <w:abstractNum w:abstractNumId="3" w15:restartNumberingAfterBreak="0">
+  <w:abstractNum w:abstractNumId="4" w15:restartNumberingAfterBreak="0">
     <w:nsid w:val="0CE71DC7"/>
     <w:multiLevelType w:val="hybridMultilevel"/>
     <w:tmpl w:val="1560498E"/>
@@ -3706,7 +3665,7 @@
       </w:rPr>
     </w:lvl>
   </w:abstractNum>
-  <w:abstractNum w:abstractNumId="4" w15:restartNumberingAfterBreak="0">
+  <w:abstractNum w:abstractNumId="5" w15:restartNumberingAfterBreak="0">
     <w:nsid w:val="0FA26BCF"/>
     <w:multiLevelType w:val="multilevel"/>
     <w:tmpl w:val="7756B6C4"/>
@@ -3855,7 +3814,7 @@
       </w:rPr>
     </w:lvl>
   </w:abstractNum>
-  <w:abstractNum w:abstractNumId="5" w15:restartNumberingAfterBreak="0">
+  <w:abstractNum w:abstractNumId="6" w15:restartNumberingAfterBreak="0">
     <w:nsid w:val="14900BED"/>
     <w:multiLevelType w:val="hybridMultilevel"/>
     <w:tmpl w:val="00FC27CE"/>
@@ -3945,7 +3904,7 @@
       </w:pPr>
     </w:lvl>
   </w:abstractNum>
-  <w:abstractNum w:abstractNumId="6" w15:restartNumberingAfterBreak="0">
+  <w:abstractNum w:abstractNumId="7" w15:restartNumberingAfterBreak="0">
     <w:nsid w:val="26401829"/>
     <w:multiLevelType w:val="multilevel"/>
     <w:tmpl w:val="39B2CD52"/>
@@ -4058,7 +4017,7 @@
       </w:pPr>
     </w:lvl>
   </w:abstractNum>
-  <w:abstractNum w:abstractNumId="7" w15:restartNumberingAfterBreak="0">
+  <w:abstractNum w:abstractNumId="8" w15:restartNumberingAfterBreak="0">
     <w:nsid w:val="35E37860"/>
     <w:multiLevelType w:val="multilevel"/>
     <w:tmpl w:val="8018B57C"/>
@@ -4175,7 +4134,7 @@
       </w:pPr>
     </w:lvl>
   </w:abstractNum>
-  <w:abstractNum w:abstractNumId="8" w15:restartNumberingAfterBreak="0">
+  <w:abstractNum w:abstractNumId="9" w15:restartNumberingAfterBreak="0">
     <w:nsid w:val="36517484"/>
     <w:multiLevelType w:val="multilevel"/>
     <w:tmpl w:val="5CD4A59A"/>
@@ -4324,7 +4283,7 @@
       </w:rPr>
     </w:lvl>
   </w:abstractNum>
-  <w:abstractNum w:abstractNumId="9" w15:restartNumberingAfterBreak="0">
+  <w:abstractNum w:abstractNumId="10" w15:restartNumberingAfterBreak="0">
     <w:nsid w:val="38456DB4"/>
     <w:multiLevelType w:val="multilevel"/>
     <w:tmpl w:val="E0A46F9C"/>
@@ -4473,7 +4432,7 @@
       </w:rPr>
     </w:lvl>
   </w:abstractNum>
-  <w:abstractNum w:abstractNumId="10" w15:restartNumberingAfterBreak="0">
+  <w:abstractNum w:abstractNumId="11" w15:restartNumberingAfterBreak="0">
     <w:nsid w:val="3B515391"/>
     <w:multiLevelType w:val="multilevel"/>
     <w:tmpl w:val="47F4A81C"/>
@@ -4622,7 +4581,7 @@
       </w:rPr>
     </w:lvl>
   </w:abstractNum>
-  <w:abstractNum w:abstractNumId="11" w15:restartNumberingAfterBreak="0">
+  <w:abstractNum w:abstractNumId="12" w15:restartNumberingAfterBreak="0">
     <w:nsid w:val="3E50397E"/>
     <w:multiLevelType w:val="multilevel"/>
     <w:tmpl w:val="AFFE1464"/>
@@ -4771,7 +4730,7 @@
       </w:rPr>
     </w:lvl>
   </w:abstractNum>
-  <w:abstractNum w:abstractNumId="12" w15:restartNumberingAfterBreak="0">
+  <w:abstractNum w:abstractNumId="13" w15:restartNumberingAfterBreak="0">
     <w:nsid w:val="40D90411"/>
     <w:multiLevelType w:val="multilevel"/>
     <w:tmpl w:val="398ACB00"/>
@@ -4920,7 +4879,7 @@
       </w:rPr>
     </w:lvl>
   </w:abstractNum>
-  <w:abstractNum w:abstractNumId="13" w15:restartNumberingAfterBreak="0">
+  <w:abstractNum w:abstractNumId="14" w15:restartNumberingAfterBreak="0">
     <w:nsid w:val="40EE2632"/>
     <w:multiLevelType w:val="multilevel"/>
     <w:tmpl w:val="14521196"/>
@@ -5069,7 +5028,7 @@
       </w:rPr>
     </w:lvl>
   </w:abstractNum>
-  <w:abstractNum w:abstractNumId="14" w15:restartNumberingAfterBreak="0">
+  <w:abstractNum w:abstractNumId="15" w15:restartNumberingAfterBreak="0">
     <w:nsid w:val="438D2CE8"/>
     <w:multiLevelType w:val="multilevel"/>
     <w:tmpl w:val="03C2913C"/>
@@ -5218,7 +5177,7 @@
       </w:rPr>
     </w:lvl>
   </w:abstractNum>
-  <w:abstractNum w:abstractNumId="15" w15:restartNumberingAfterBreak="0">
+  <w:abstractNum w:abstractNumId="16" w15:restartNumberingAfterBreak="0">
     <w:nsid w:val="46893ED4"/>
     <w:multiLevelType w:val="multilevel"/>
     <w:tmpl w:val="3C18C6A6"/>
@@ -5367,7 +5326,7 @@
       </w:rPr>
     </w:lvl>
   </w:abstractNum>
-  <w:abstractNum w:abstractNumId="16" w15:restartNumberingAfterBreak="0">
+  <w:abstractNum w:abstractNumId="17" w15:restartNumberingAfterBreak="0">
     <w:nsid w:val="49B030F3"/>
     <w:multiLevelType w:val="hybridMultilevel"/>
     <w:tmpl w:val="3F2E179A"/>
@@ -5480,7 +5439,7 @@
       </w:rPr>
     </w:lvl>
   </w:abstractNum>
-  <w:abstractNum w:abstractNumId="17" w15:restartNumberingAfterBreak="0">
+  <w:abstractNum w:abstractNumId="18" w15:restartNumberingAfterBreak="0">
     <w:nsid w:val="4A6E26EE"/>
     <w:multiLevelType w:val="multilevel"/>
     <w:tmpl w:val="427A8F12"/>
@@ -5629,7 +5588,7 @@
       </w:rPr>
     </w:lvl>
   </w:abstractNum>
-  <w:abstractNum w:abstractNumId="18" w15:restartNumberingAfterBreak="0">
+  <w:abstractNum w:abstractNumId="19" w15:restartNumberingAfterBreak="0">
     <w:nsid w:val="51864B0B"/>
     <w:multiLevelType w:val="multilevel"/>
     <w:tmpl w:val="62A02036"/>
@@ -5778,7 +5737,7 @@
       </w:rPr>
     </w:lvl>
   </w:abstractNum>
-  <w:abstractNum w:abstractNumId="19" w15:restartNumberingAfterBreak="0">
+  <w:abstractNum w:abstractNumId="20" w15:restartNumberingAfterBreak="0">
     <w:nsid w:val="52FA0B4D"/>
     <w:multiLevelType w:val="multilevel"/>
     <w:tmpl w:val="910277AA"/>
@@ -5927,7 +5886,7 @@
       </w:rPr>
     </w:lvl>
   </w:abstractNum>
-  <w:abstractNum w:abstractNumId="20" w15:restartNumberingAfterBreak="0">
+  <w:abstractNum w:abstractNumId="21" w15:restartNumberingAfterBreak="0">
     <w:nsid w:val="53BE6904"/>
     <w:multiLevelType w:val="multilevel"/>
     <w:tmpl w:val="2D6AAF3C"/>
@@ -6044,7 +6003,7 @@
       </w:pPr>
     </w:lvl>
   </w:abstractNum>
-  <w:abstractNum w:abstractNumId="21" w15:restartNumberingAfterBreak="0">
+  <w:abstractNum w:abstractNumId="22" w15:restartNumberingAfterBreak="0">
     <w:nsid w:val="5B4645AB"/>
     <w:multiLevelType w:val="multilevel"/>
     <w:tmpl w:val="037C18AE"/>
@@ -6193,7 +6152,7 @@
       </w:rPr>
     </w:lvl>
   </w:abstractNum>
-  <w:abstractNum w:abstractNumId="22" w15:restartNumberingAfterBreak="0">
+  <w:abstractNum w:abstractNumId="23" w15:restartNumberingAfterBreak="0">
     <w:nsid w:val="70A65A5F"/>
     <w:multiLevelType w:val="multilevel"/>
     <w:tmpl w:val="58EA6C48"/>
@@ -6342,7 +6301,156 @@
       </w:rPr>
     </w:lvl>
   </w:abstractNum>
-  <w:abstractNum w:abstractNumId="23" w15:restartNumberingAfterBreak="0">
+  <w:abstractNum w:abstractNumId="24" w15:restartNumberingAfterBreak="0">
+    <w:nsid w:val="70DC0065"/>
+    <w:multiLevelType w:val="multilevel"/>
+    <w:tmpl w:val="9918A89A"/>
+    <w:lvl w:ilvl="0">
+      <w:start w:val="1"/>
+      <w:numFmt w:val="bullet"/>
+      <w:lvlText w:val=""/>
+      <w:lvlJc w:val="left"/>
+      <w:pPr>
+        <w:tabs>
+          <w:tab w:val="num" w:pos="1440"/>
+        </w:tabs>
+        <w:ind w:left="1440" w:hanging="360"/>
+      </w:pPr>
+      <w:rPr>
+        <w:rFonts w:ascii="Symbol" w:hAnsi="Symbol" w:hint="default"/>
+        <w:sz w:val="20"/>
+      </w:rPr>
+    </w:lvl>
+    <w:lvl w:ilvl="1" w:tentative="1">
+      <w:start w:val="1"/>
+      <w:numFmt w:val="bullet"/>
+      <w:lvlText w:val="o"/>
+      <w:lvlJc w:val="left"/>
+      <w:pPr>
+        <w:tabs>
+          <w:tab w:val="num" w:pos="2160"/>
+        </w:tabs>
+        <w:ind w:left="2160" w:hanging="360"/>
+      </w:pPr>
+      <w:rPr>
+        <w:rFonts w:ascii="Courier New" w:hAnsi="Courier New" w:hint="default"/>
+        <w:sz w:val="20"/>
+      </w:rPr>
+    </w:lvl>
+    <w:lvl w:ilvl="2" w:tentative="1">
+      <w:start w:val="1"/>
+      <w:numFmt w:val="bullet"/>
+      <w:lvlText w:val=""/>
+      <w:lvlJc w:val="left"/>
+      <w:pPr>
+        <w:tabs>
+          <w:tab w:val="num" w:pos="2880"/>
+        </w:tabs>
+        <w:ind w:left="2880" w:hanging="360"/>
+      </w:pPr>
+      <w:rPr>
+        <w:rFonts w:ascii="Wingdings" w:hAnsi="Wingdings" w:hint="default"/>
+        <w:sz w:val="20"/>
+      </w:rPr>
+    </w:lvl>
+    <w:lvl w:ilvl="3" w:tentative="1">
+      <w:start w:val="1"/>
+      <w:numFmt w:val="bullet"/>
+      <w:lvlText w:val=""/>
+      <w:lvlJc w:val="left"/>
+      <w:pPr>
+        <w:tabs>
+          <w:tab w:val="num" w:pos="3600"/>
+        </w:tabs>
+        <w:ind w:left="3600" w:hanging="360"/>
+      </w:pPr>
+      <w:rPr>
+        <w:rFonts w:ascii="Wingdings" w:hAnsi="Wingdings" w:hint="default"/>
+        <w:sz w:val="20"/>
+      </w:rPr>
+    </w:lvl>
+    <w:lvl w:ilvl="4" w:tentative="1">
+      <w:start w:val="1"/>
+      <w:numFmt w:val="bullet"/>
+      <w:lvlText w:val=""/>
+      <w:lvlJc w:val="left"/>
+      <w:pPr>
+        <w:tabs>
+          <w:tab w:val="num" w:pos="4320"/>
+        </w:tabs>
+        <w:ind w:left="4320" w:hanging="360"/>
+      </w:pPr>
+      <w:rPr>
+        <w:rFonts w:ascii="Wingdings" w:hAnsi="Wingdings" w:hint="default"/>
+        <w:sz w:val="20"/>
+      </w:rPr>
+    </w:lvl>
+    <w:lvl w:ilvl="5" w:tentative="1">
+      <w:start w:val="1"/>
+      <w:numFmt w:val="bullet"/>
+      <w:lvlText w:val=""/>
+      <w:lvlJc w:val="left"/>
+      <w:pPr>
+        <w:tabs>
+          <w:tab w:val="num" w:pos="5040"/>
+        </w:tabs>
+        <w:ind w:left="5040" w:hanging="360"/>
+      </w:pPr>
+      <w:rPr>
+        <w:rFonts w:ascii="Wingdings" w:hAnsi="Wingdings" w:hint="default"/>
+        <w:sz w:val="20"/>
+      </w:rPr>
+    </w:lvl>
+    <w:lvl w:ilvl="6" w:tentative="1">
+      <w:start w:val="1"/>
+      <w:numFmt w:val="bullet"/>
+      <w:lvlText w:val=""/>
+      <w:lvlJc w:val="left"/>
+      <w:pPr>
+        <w:tabs>
+          <w:tab w:val="num" w:pos="5760"/>
+        </w:tabs>
+        <w:ind w:left="5760" w:hanging="360"/>
+      </w:pPr>
+      <w:rPr>
+        <w:rFonts w:ascii="Wingdings" w:hAnsi="Wingdings" w:hint="default"/>
+        <w:sz w:val="20"/>
+      </w:rPr>
+    </w:lvl>
+    <w:lvl w:ilvl="7" w:tentative="1">
+      <w:start w:val="1"/>
+      <w:numFmt w:val="bullet"/>
+      <w:lvlText w:val=""/>
+      <w:lvlJc w:val="left"/>
+      <w:pPr>
+        <w:tabs>
+          <w:tab w:val="num" w:pos="6480"/>
+        </w:tabs>
+        <w:ind w:left="6480" w:hanging="360"/>
+      </w:pPr>
+      <w:rPr>
+        <w:rFonts w:ascii="Wingdings" w:hAnsi="Wingdings" w:hint="default"/>
+        <w:sz w:val="20"/>
+      </w:rPr>
+    </w:lvl>
+    <w:lvl w:ilvl="8" w:tentative="1">
+      <w:start w:val="1"/>
+      <w:numFmt w:val="bullet"/>
+      <w:lvlText w:val=""/>
+      <w:lvlJc w:val="left"/>
+      <w:pPr>
+        <w:tabs>
+          <w:tab w:val="num" w:pos="7200"/>
+        </w:tabs>
+        <w:ind w:left="7200" w:hanging="360"/>
+      </w:pPr>
+      <w:rPr>
+        <w:rFonts w:ascii="Wingdings" w:hAnsi="Wingdings" w:hint="default"/>
+        <w:sz w:val="20"/>
+      </w:rPr>
+    </w:lvl>
+  </w:abstractNum>
+  <w:abstractNum w:abstractNumId="25" w15:restartNumberingAfterBreak="0">
     <w:nsid w:val="71AB6B49"/>
     <w:multiLevelType w:val="hybridMultilevel"/>
     <w:tmpl w:val="9AE49AFA"/>
@@ -6432,7 +6540,7 @@
       </w:pPr>
     </w:lvl>
   </w:abstractNum>
-  <w:abstractNum w:abstractNumId="24" w15:restartNumberingAfterBreak="0">
+  <w:abstractNum w:abstractNumId="26" w15:restartNumberingAfterBreak="0">
     <w:nsid w:val="73ED22AC"/>
     <w:multiLevelType w:val="multilevel"/>
     <w:tmpl w:val="AC920CFA"/>
@@ -6582,79 +6690,85 @@
     </w:lvl>
   </w:abstractNum>
   <w:num w:numId="1" w16cid:durableId="631862558">
+    <w:abstractNumId w:val="18"/>
+  </w:num>
+  <w:num w:numId="2" w16cid:durableId="400564977">
+    <w:abstractNumId w:val="26"/>
+  </w:num>
+  <w:num w:numId="3" w16cid:durableId="281427458">
+    <w:abstractNumId w:val="19"/>
+  </w:num>
+  <w:num w:numId="4" w16cid:durableId="1623077591">
+    <w:abstractNumId w:val="11"/>
+  </w:num>
+  <w:num w:numId="5" w16cid:durableId="1007750538">
+    <w:abstractNumId w:val="23"/>
+  </w:num>
+  <w:num w:numId="6" w16cid:durableId="1759322907">
+    <w:abstractNumId w:val="2"/>
+  </w:num>
+  <w:num w:numId="7" w16cid:durableId="1224485638">
+    <w:abstractNumId w:val="12"/>
+  </w:num>
+  <w:num w:numId="8" w16cid:durableId="221136863">
+    <w:abstractNumId w:val="15"/>
+  </w:num>
+  <w:num w:numId="9" w16cid:durableId="150944905">
+    <w:abstractNumId w:val="10"/>
+  </w:num>
+  <w:num w:numId="10" w16cid:durableId="104544718">
+    <w:abstractNumId w:val="14"/>
+  </w:num>
+  <w:num w:numId="11" w16cid:durableId="177625459">
+    <w:abstractNumId w:val="20"/>
+  </w:num>
+  <w:num w:numId="12" w16cid:durableId="1148785052">
+    <w:abstractNumId w:val="9"/>
+  </w:num>
+  <w:num w:numId="13" w16cid:durableId="699936711">
+    <w:abstractNumId w:val="7"/>
+  </w:num>
+  <w:num w:numId="14" w16cid:durableId="1257127726">
+    <w:abstractNumId w:val="3"/>
+  </w:num>
+  <w:num w:numId="15" w16cid:durableId="2049841496">
+    <w:abstractNumId w:val="4"/>
+  </w:num>
+  <w:num w:numId="16" w16cid:durableId="1952663258">
+    <w:abstractNumId w:val="1"/>
+  </w:num>
+  <w:num w:numId="17" w16cid:durableId="56366194">
+    <w:abstractNumId w:val="21"/>
+  </w:num>
+  <w:num w:numId="18" w16cid:durableId="7292002">
+    <w:abstractNumId w:val="8"/>
+  </w:num>
+  <w:num w:numId="19" w16cid:durableId="115685008">
+    <w:abstractNumId w:val="5"/>
+  </w:num>
+  <w:num w:numId="20" w16cid:durableId="777481122">
+    <w:abstractNumId w:val="13"/>
+  </w:num>
+  <w:num w:numId="21" w16cid:durableId="996880738">
+    <w:abstractNumId w:val="6"/>
+  </w:num>
+  <w:num w:numId="22" w16cid:durableId="360056875">
+    <w:abstractNumId w:val="25"/>
+  </w:num>
+  <w:num w:numId="23" w16cid:durableId="468787709">
+    <w:abstractNumId w:val="22"/>
+  </w:num>
+  <w:num w:numId="24" w16cid:durableId="849755225">
+    <w:abstractNumId w:val="16"/>
+  </w:num>
+  <w:num w:numId="25" w16cid:durableId="1413619511">
     <w:abstractNumId w:val="17"/>
   </w:num>
-  <w:num w:numId="2" w16cid:durableId="400564977">
-    <w:abstractNumId w:val="24"/>
-  </w:num>
-  <w:num w:numId="3" w16cid:durableId="281427458">
-    <w:abstractNumId w:val="18"/>
-  </w:num>
-  <w:num w:numId="4" w16cid:durableId="1623077591">
-    <w:abstractNumId w:val="10"/>
-  </w:num>
-  <w:num w:numId="5" w16cid:durableId="1007750538">
-    <w:abstractNumId w:val="22"/>
-  </w:num>
-  <w:num w:numId="6" w16cid:durableId="1759322907">
-    <w:abstractNumId w:val="1"/>
-  </w:num>
-  <w:num w:numId="7" w16cid:durableId="1224485638">
-    <w:abstractNumId w:val="11"/>
-  </w:num>
-  <w:num w:numId="8" w16cid:durableId="221136863">
-    <w:abstractNumId w:val="14"/>
-  </w:num>
-  <w:num w:numId="9" w16cid:durableId="150944905">
-    <w:abstractNumId w:val="9"/>
-  </w:num>
-  <w:num w:numId="10" w16cid:durableId="104544718">
-    <w:abstractNumId w:val="13"/>
-  </w:num>
-  <w:num w:numId="11" w16cid:durableId="177625459">
-    <w:abstractNumId w:val="19"/>
-  </w:num>
-  <w:num w:numId="12" w16cid:durableId="1148785052">
-    <w:abstractNumId w:val="8"/>
-  </w:num>
-  <w:num w:numId="13" w16cid:durableId="699936711">
-    <w:abstractNumId w:val="6"/>
-  </w:num>
-  <w:num w:numId="14" w16cid:durableId="1257127726">
-    <w:abstractNumId w:val="2"/>
-  </w:num>
-  <w:num w:numId="15" w16cid:durableId="2049841496">
-    <w:abstractNumId w:val="3"/>
-  </w:num>
-  <w:num w:numId="16" w16cid:durableId="1952663258">
+  <w:num w:numId="26" w16cid:durableId="344984908">
     <w:abstractNumId w:val="0"/>
   </w:num>
-  <w:num w:numId="17" w16cid:durableId="56366194">
-    <w:abstractNumId w:val="20"/>
-  </w:num>
-  <w:num w:numId="18" w16cid:durableId="7292002">
-    <w:abstractNumId w:val="7"/>
-  </w:num>
-  <w:num w:numId="19" w16cid:durableId="115685008">
-    <w:abstractNumId w:val="4"/>
-  </w:num>
-  <w:num w:numId="20" w16cid:durableId="777481122">
-    <w:abstractNumId w:val="12"/>
-  </w:num>
-  <w:num w:numId="21" w16cid:durableId="996880738">
-    <w:abstractNumId w:val="5"/>
-  </w:num>
-  <w:num w:numId="22" w16cid:durableId="360056875">
-    <w:abstractNumId w:val="23"/>
-  </w:num>
-  <w:num w:numId="23" w16cid:durableId="468787709">
-    <w:abstractNumId w:val="21"/>
-  </w:num>
-  <w:num w:numId="24" w16cid:durableId="849755225">
-    <w:abstractNumId w:val="15"/>
-  </w:num>
-  <w:num w:numId="25" w16cid:durableId="1413619511">
-    <w:abstractNumId w:val="16"/>
+  <w:num w:numId="27" w16cid:durableId="1681422470">
+    <w:abstractNumId w:val="24"/>
   </w:num>
 </w:numbering>
 </file>
@@ -7129,7 +7243,6 @@
   <w:style w:type="character" w:default="1" w:styleId="DefaultParagraphFont">
     <w:name w:val="Default Paragraph Font"/>
     <w:uiPriority w:val="1"/>
-    <w:semiHidden/>
     <w:unhideWhenUsed/>
   </w:style>
   <w:style w:type="table" w:default="1" w:styleId="TableNormal">
@@ -7202,6 +7315,30 @@
       <w:color w:val="1F3763" w:themeColor="accent1" w:themeShade="7F"/>
       <w:sz w:val="24"/>
       <w:szCs w:val="24"/>
+    </w:rPr>
+  </w:style>
+  <w:style w:type="character" w:styleId="Strong">
+    <w:name w:val="Strong"/>
+    <w:basedOn w:val="DefaultParagraphFont"/>
+    <w:uiPriority w:val="22"/>
+    <w:qFormat/>
+    <w:rsid w:val="001D08F9"/>
+    <w:rPr>
+      <w:b/>
+      <w:bCs/>
+    </w:rPr>
+  </w:style>
+  <w:style w:type="character" w:styleId="HTMLCode">
+    <w:name w:val="HTML Code"/>
+    <w:basedOn w:val="DefaultParagraphFont"/>
+    <w:uiPriority w:val="99"/>
+    <w:semiHidden/>
+    <w:unhideWhenUsed/>
+    <w:rsid w:val="001D08F9"/>
+    <w:rPr>
+      <w:rFonts w:ascii="Courier New" w:eastAsia="Times New Roman" w:hAnsi="Courier New" w:cs="Courier New"/>
+      <w:sz w:val="20"/>
+      <w:szCs w:val="20"/>
     </w:rPr>
   </w:style>
 </w:styles>

</xml_diff>